<commit_message>
Page instead of Seite; Font; Arrows for {Create,Update}Medium
</commit_message>
<xml_diff>
--- a/solution documents/Sheet_1.docx
+++ b/solution documents/Sheet_1.docx
@@ -31,23 +31,7 @@
           <w:color w:val="00000A"/>
           <w:lang w:val="en-GB"/>
         </w:rPr>
-        <w:t>(</w:t>
-      </w:r>
-      <w:proofErr w:type="gramStart"/>
-      <w:r>
-        <w:rPr>
-          <w:color w:val="00000A"/>
-          <w:lang w:val="en-GB"/>
-        </w:rPr>
-        <w:t>see</w:t>
-      </w:r>
-      <w:proofErr w:type="gramEnd"/>
-      <w:r>
-        <w:rPr>
-          <w:color w:val="00000A"/>
-          <w:lang w:val="en-GB"/>
-        </w:rPr>
-        <w:t xml:space="preserve"> attached ZIP archive. Please note that the diagram already contains the GUI classes required for the next task)</w:t>
+        <w:t>(see attached ZIP archive. Please note that the diagram already contains the GUI classes required for the next task)</w:t>
       </w:r>
     </w:p>
     <w:p>
@@ -83,93 +67,159 @@
       </w:r>
     </w:p>
     <w:p>
-      <w:r>
+      <w:pPr>
+        <w:rPr>
+          <w:lang w:val="en-US"/>
+        </w:rPr>
+      </w:pPr>
+      <w:r>
+        <w:rPr>
+          <w:rFonts w:ascii="Times New Roman" w:eastAsia="Times New Roman" w:hAnsi="Times New Roman" w:cs="Times New Roman"/>
+          <w:sz w:val="24"/>
+          <w:szCs w:val="24"/>
+          <w:lang w:val="en-GB" w:eastAsia="de-DE"/>
+        </w:rPr>
         <w:t xml:space="preserve">The </w:t>
       </w:r>
       <w:proofErr w:type="spellStart"/>
       <w:r>
+        <w:rPr>
+          <w:rFonts w:ascii="Times New Roman" w:eastAsia="Times New Roman" w:hAnsi="Times New Roman" w:cs="Times New Roman"/>
+          <w:sz w:val="24"/>
+          <w:szCs w:val="24"/>
+          <w:lang w:val="en-GB" w:eastAsia="de-DE"/>
+        </w:rPr>
         <w:t>documentation</w:t>
       </w:r>
       <w:proofErr w:type="spellEnd"/>
       <w:r>
+        <w:rPr>
+          <w:rFonts w:ascii="Times New Roman" w:eastAsia="Times New Roman" w:hAnsi="Times New Roman" w:cs="Times New Roman"/>
+          <w:sz w:val="24"/>
+          <w:szCs w:val="24"/>
+          <w:lang w:val="en-GB" w:eastAsia="de-DE"/>
+        </w:rPr>
         <w:t xml:space="preserve"> </w:t>
       </w:r>
       <w:proofErr w:type="spellStart"/>
       <w:r>
-        <w:t>o</w:t>
-      </w:r>
-      <w:bookmarkStart w:id="0" w:name="_GoBack"/>
-      <w:bookmarkEnd w:id="0"/>
-      <w:r>
-        <w:t>f</w:t>
+        <w:rPr>
+          <w:rFonts w:ascii="Times New Roman" w:eastAsia="Times New Roman" w:hAnsi="Times New Roman" w:cs="Times New Roman"/>
+          <w:sz w:val="24"/>
+          <w:szCs w:val="24"/>
+          <w:lang w:val="en-GB" w:eastAsia="de-DE"/>
+        </w:rPr>
+        <w:t>of</w:t>
       </w:r>
       <w:proofErr w:type="spellEnd"/>
       <w:r>
+        <w:rPr>
+          <w:rFonts w:ascii="Times New Roman" w:eastAsia="Times New Roman" w:hAnsi="Times New Roman" w:cs="Times New Roman"/>
+          <w:sz w:val="24"/>
+          <w:szCs w:val="24"/>
+          <w:lang w:val="en-GB" w:eastAsia="de-DE"/>
+        </w:rPr>
         <w:t xml:space="preserve"> </w:t>
       </w:r>
       <w:proofErr w:type="spellStart"/>
       <w:r>
+        <w:rPr>
+          <w:rFonts w:ascii="Times New Roman" w:eastAsia="Times New Roman" w:hAnsi="Times New Roman" w:cs="Times New Roman"/>
+          <w:sz w:val="24"/>
+          <w:szCs w:val="24"/>
+          <w:lang w:val="en-GB" w:eastAsia="de-DE"/>
+        </w:rPr>
         <w:t>the</w:t>
       </w:r>
       <w:proofErr w:type="spellEnd"/>
       <w:r>
+        <w:rPr>
+          <w:rFonts w:ascii="Times New Roman" w:eastAsia="Times New Roman" w:hAnsi="Times New Roman" w:cs="Times New Roman"/>
+          <w:sz w:val="24"/>
+          <w:szCs w:val="24"/>
+          <w:lang w:val="en-GB" w:eastAsia="de-DE"/>
+        </w:rPr>
         <w:t xml:space="preserve"> </w:t>
       </w:r>
       <w:proofErr w:type="spellStart"/>
       <w:r>
+        <w:rPr>
+          <w:rFonts w:ascii="Times New Roman" w:eastAsia="Times New Roman" w:hAnsi="Times New Roman" w:cs="Times New Roman"/>
+          <w:sz w:val="24"/>
+          <w:szCs w:val="24"/>
+          <w:lang w:val="en-GB" w:eastAsia="de-DE"/>
+        </w:rPr>
         <w:t>click</w:t>
       </w:r>
       <w:proofErr w:type="spellEnd"/>
       <w:r>
+        <w:rPr>
+          <w:rFonts w:ascii="Times New Roman" w:eastAsia="Times New Roman" w:hAnsi="Times New Roman" w:cs="Times New Roman"/>
+          <w:sz w:val="24"/>
+          <w:szCs w:val="24"/>
+          <w:lang w:val="en-GB" w:eastAsia="de-DE"/>
+        </w:rPr>
         <w:t xml:space="preserve"> </w:t>
       </w:r>
       <w:proofErr w:type="spellStart"/>
       <w:r>
+        <w:rPr>
+          <w:rFonts w:ascii="Times New Roman" w:eastAsia="Times New Roman" w:hAnsi="Times New Roman" w:cs="Times New Roman"/>
+          <w:sz w:val="24"/>
+          <w:szCs w:val="24"/>
+          <w:lang w:val="en-GB" w:eastAsia="de-DE"/>
+        </w:rPr>
         <w:t>paths</w:t>
       </w:r>
       <w:proofErr w:type="spellEnd"/>
       <w:r>
+        <w:rPr>
+          <w:rFonts w:ascii="Times New Roman" w:eastAsia="Times New Roman" w:hAnsi="Times New Roman" w:cs="Times New Roman"/>
+          <w:sz w:val="24"/>
+          <w:szCs w:val="24"/>
+          <w:lang w:val="en-GB" w:eastAsia="de-DE"/>
+        </w:rPr>
         <w:t xml:space="preserve"> </w:t>
       </w:r>
       <w:proofErr w:type="spellStart"/>
       <w:r>
+        <w:rPr>
+          <w:rFonts w:ascii="Times New Roman" w:eastAsia="Times New Roman" w:hAnsi="Times New Roman" w:cs="Times New Roman"/>
+          <w:sz w:val="24"/>
+          <w:szCs w:val="24"/>
+          <w:lang w:val="en-GB" w:eastAsia="de-DE"/>
+        </w:rPr>
         <w:t>follows</w:t>
       </w:r>
       <w:proofErr w:type="spellEnd"/>
       <w:r>
-        <w:t xml:space="preserve"> on </w:t>
-      </w:r>
-      <w:proofErr w:type="spellStart"/>
-      <w:r>
-        <w:t>the</w:t>
-      </w:r>
-      <w:proofErr w:type="spellEnd"/>
-      <w:r>
-        <w:t xml:space="preserve"> </w:t>
-      </w:r>
-      <w:proofErr w:type="spellStart"/>
-      <w:r>
-        <w:t>next</w:t>
-      </w:r>
-      <w:proofErr w:type="spellEnd"/>
-      <w:r>
-        <w:t xml:space="preserve"> </w:t>
-      </w:r>
-      <w:proofErr w:type="spellStart"/>
-      <w:r>
-        <w:t>pages</w:t>
-      </w:r>
-      <w:proofErr w:type="spellEnd"/>
-      <w:r>
+        <w:rPr>
+          <w:rFonts w:ascii="Times New Roman" w:eastAsia="Times New Roman" w:hAnsi="Times New Roman" w:cs="Times New Roman"/>
+          <w:sz w:val="24"/>
+          <w:szCs w:val="24"/>
+          <w:lang w:val="en-GB" w:eastAsia="de-DE"/>
+        </w:rPr>
+        <w:t xml:space="preserve"> on the next pages</w:t>
+      </w:r>
+      <w:r>
+        <w:rPr>
+          <w:lang w:val="en-US"/>
+        </w:rPr>
         <w:t>.</w:t>
       </w:r>
       <w:r>
+        <w:rPr>
+          <w:lang w:val="en-US"/>
+        </w:rPr>
         <w:br w:type="page"/>
       </w:r>
     </w:p>
     <w:p>
       <w:pPr>
         <w:pStyle w:val="berschrift1"/>
+        <w:rPr>
+          <w:lang w:val="en-US"/>
+        </w:rPr>
       </w:pPr>
       <w:r>
         <w:rPr>
@@ -327,6 +377,7 @@
         <w:rPr>
           <w:color w:val="auto"/>
           <w:sz w:val="24"/>
+          <w:lang w:val="en-US"/>
         </w:rPr>
         <w:t>C</w:t>
       </w:r>
@@ -334,22 +385,190 @@
         <w:rPr>
           <w:color w:val="auto"/>
           <w:sz w:val="24"/>
+          <w:lang w:val="en-US"/>
         </w:rPr>
         <w:t>ase 1: Medium Management</w:t>
       </w:r>
     </w:p>
-    <w:p/>
-    <w:p/>
     <w:p>
-      <w:r>
-        <w:rPr>
-          <w:noProof/>
-          <w:lang w:eastAsia="de-DE"/>
+      <w:pPr>
+        <w:rPr>
+          <w:lang w:val="en-US"/>
+        </w:rPr>
+      </w:pPr>
+    </w:p>
+    <w:p>
+      <w:pPr>
+        <w:rPr>
+          <w:lang w:val="en-US"/>
+        </w:rPr>
+      </w:pPr>
+    </w:p>
+    <w:p>
+      <w:pPr>
+        <w:rPr>
+          <w:lang w:val="en-US"/>
+        </w:rPr>
+      </w:pPr>
+      <w:r>
+        <w:rPr>
+          <w:lang w:val="en-US"/>
         </w:rPr>
         <mc:AlternateContent>
           <mc:Choice Requires="wps">
             <w:drawing>
-              <wp:anchor distT="0" distB="0" distL="114300" distR="114300" simplePos="0" relativeHeight="251809792" behindDoc="0" locked="0" layoutInCell="1" allowOverlap="1" wp14:anchorId="3EBC6C92" wp14:editId="5D9E0483">
+              <wp:anchor distT="0" distB="0" distL="114300" distR="114300" simplePos="0" relativeHeight="251812864" behindDoc="0" locked="0" layoutInCell="1" allowOverlap="1" wp14:anchorId="410509CB" wp14:editId="795590BA">
+                <wp:simplePos x="0" y="0"/>
+                <wp:positionH relativeFrom="column">
+                  <wp:posOffset>2519680</wp:posOffset>
+                </wp:positionH>
+                <wp:positionV relativeFrom="paragraph">
+                  <wp:posOffset>1950720</wp:posOffset>
+                </wp:positionV>
+                <wp:extent cx="1047750" cy="3305175"/>
+                <wp:effectExtent l="57150" t="19050" r="76200" b="85725"/>
+                <wp:wrapNone/>
+                <wp:docPr id="15" name="Gerade Verbindung mit Pfeil 15"/>
+                <wp:cNvGraphicFramePr/>
+                <a:graphic xmlns:a="http://schemas.openxmlformats.org/drawingml/2006/main">
+                  <a:graphicData uri="http://schemas.microsoft.com/office/word/2010/wordprocessingShape">
+                    <wps:wsp>
+                      <wps:cNvCnPr/>
+                      <wps:spPr>
+                        <a:xfrm>
+                          <a:off x="0" y="0"/>
+                          <a:ext cx="1047750" cy="3305175"/>
+                        </a:xfrm>
+                        <a:prstGeom prst="straightConnector1">
+                          <a:avLst/>
+                        </a:prstGeom>
+                        <a:ln>
+                          <a:tailEnd type="arrow"/>
+                        </a:ln>
+                      </wps:spPr>
+                      <wps:style>
+                        <a:lnRef idx="2">
+                          <a:schemeClr val="dk1"/>
+                        </a:lnRef>
+                        <a:fillRef idx="0">
+                          <a:schemeClr val="dk1"/>
+                        </a:fillRef>
+                        <a:effectRef idx="1">
+                          <a:schemeClr val="dk1"/>
+                        </a:effectRef>
+                        <a:fontRef idx="minor">
+                          <a:schemeClr val="tx1"/>
+                        </a:fontRef>
+                      </wps:style>
+                      <wps:bodyPr/>
+                    </wps:wsp>
+                  </a:graphicData>
+                </a:graphic>
+                <wp14:sizeRelH relativeFrom="margin">
+                  <wp14:pctWidth>0</wp14:pctWidth>
+                </wp14:sizeRelH>
+                <wp14:sizeRelV relativeFrom="margin">
+                  <wp14:pctHeight>0</wp14:pctHeight>
+                </wp14:sizeRelV>
+              </wp:anchor>
+            </w:drawing>
+          </mc:Choice>
+          <mc:Fallback>
+            <w:pict>
+              <v:shapetype id="_x0000_t32" coordsize="21600,21600" o:spt="32" o:oned="t" path="m,l21600,21600e" filled="f">
+                <v:path arrowok="t" fillok="f" o:connecttype="none"/>
+                <o:lock v:ext="edit" shapetype="t"/>
+              </v:shapetype>
+              <v:shape id="Gerade Verbindung mit Pfeil 15" o:spid="_x0000_s1026" type="#_x0000_t32" style="position:absolute;margin-left:198.4pt;margin-top:153.6pt;width:82.5pt;height:260.25pt;z-index:251812864;visibility:visible;mso-wrap-style:square;mso-width-percent:0;mso-height-percent:0;mso-wrap-distance-left:9pt;mso-wrap-distance-top:0;mso-wrap-distance-right:9pt;mso-wrap-distance-bottom:0;mso-position-horizontal:absolute;mso-position-horizontal-relative:text;mso-position-vertical:absolute;mso-position-vertical-relative:text;mso-width-percent:0;mso-height-percent:0;mso-width-relative:margin;mso-height-relative:margin" o:gfxdata="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" strokecolor="black [3200]" strokeweight="2pt">
+                <v:stroke endarrow="open"/>
+                <v:shadow on="t" color="black" opacity="24903f" origin=",.5" offset="0,.55556mm"/>
+              </v:shape>
+            </w:pict>
+          </mc:Fallback>
+        </mc:AlternateContent>
+      </w:r>
+      <w:r>
+        <w:rPr>
+          <w:lang w:val="en-US"/>
+        </w:rPr>
+        <mc:AlternateContent>
+          <mc:Choice Requires="wps">
+            <w:drawing>
+              <wp:anchor distT="0" distB="0" distL="114300" distR="114300" simplePos="0" relativeHeight="251811840" behindDoc="0" locked="0" layoutInCell="1" allowOverlap="1" wp14:anchorId="0DCC62B5" wp14:editId="74F37BC3">
+                <wp:simplePos x="0" y="0"/>
+                <wp:positionH relativeFrom="column">
+                  <wp:posOffset>852805</wp:posOffset>
+                </wp:positionH>
+                <wp:positionV relativeFrom="paragraph">
+                  <wp:posOffset>1979295</wp:posOffset>
+                </wp:positionV>
+                <wp:extent cx="200025" cy="3276600"/>
+                <wp:effectExtent l="38100" t="19050" r="66675" b="95250"/>
+                <wp:wrapNone/>
+                <wp:docPr id="5" name="Gerade Verbindung mit Pfeil 5"/>
+                <wp:cNvGraphicFramePr/>
+                <a:graphic xmlns:a="http://schemas.openxmlformats.org/drawingml/2006/main">
+                  <a:graphicData uri="http://schemas.microsoft.com/office/word/2010/wordprocessingShape">
+                    <wps:wsp>
+                      <wps:cNvCnPr/>
+                      <wps:spPr>
+                        <a:xfrm>
+                          <a:off x="0" y="0"/>
+                          <a:ext cx="200025" cy="3276600"/>
+                        </a:xfrm>
+                        <a:prstGeom prst="straightConnector1">
+                          <a:avLst/>
+                        </a:prstGeom>
+                        <a:ln>
+                          <a:tailEnd type="arrow"/>
+                        </a:ln>
+                      </wps:spPr>
+                      <wps:style>
+                        <a:lnRef idx="2">
+                          <a:schemeClr val="dk1"/>
+                        </a:lnRef>
+                        <a:fillRef idx="0">
+                          <a:schemeClr val="dk1"/>
+                        </a:fillRef>
+                        <a:effectRef idx="1">
+                          <a:schemeClr val="dk1"/>
+                        </a:effectRef>
+                        <a:fontRef idx="minor">
+                          <a:schemeClr val="tx1"/>
+                        </a:fontRef>
+                      </wps:style>
+                      <wps:bodyPr/>
+                    </wps:wsp>
+                  </a:graphicData>
+                </a:graphic>
+                <wp14:sizeRelH relativeFrom="margin">
+                  <wp14:pctWidth>0</wp14:pctWidth>
+                </wp14:sizeRelH>
+                <wp14:sizeRelV relativeFrom="margin">
+                  <wp14:pctHeight>0</wp14:pctHeight>
+                </wp14:sizeRelV>
+              </wp:anchor>
+            </w:drawing>
+          </mc:Choice>
+          <mc:Fallback>
+            <w:pict>
+              <v:shape id="Gerade Verbindung mit Pfeil 5" o:spid="_x0000_s1026" type="#_x0000_t32" style="position:absolute;margin-left:67.15pt;margin-top:155.85pt;width:15.75pt;height:258pt;z-index:251811840;visibility:visible;mso-wrap-style:square;mso-width-percent:0;mso-height-percent:0;mso-wrap-distance-left:9pt;mso-wrap-distance-top:0;mso-wrap-distance-right:9pt;mso-wrap-distance-bottom:0;mso-position-horizontal:absolute;mso-position-horizontal-relative:text;mso-position-vertical:absolute;mso-position-vertical-relative:text;mso-width-percent:0;mso-height-percent:0;mso-width-relative:margin;mso-height-relative:margin" o:gfxdata="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" strokecolor="black [3200]" strokeweight="2pt">
+                <v:stroke endarrow="open"/>
+                <v:shadow on="t" color="black" opacity="24903f" origin=",.5" offset="0,.55556mm"/>
+              </v:shape>
+            </w:pict>
+          </mc:Fallback>
+        </mc:AlternateContent>
+      </w:r>
+      <w:r>
+        <w:rPr>
+          <w:noProof/>
+          <w:lang w:eastAsia="de-DE"/>
+        </w:rPr>
+        <mc:AlternateContent>
+          <mc:Choice Requires="wps">
+            <w:drawing>
+              <wp:anchor distT="0" distB="0" distL="114300" distR="114300" simplePos="0" relativeHeight="251809792" behindDoc="0" locked="0" layoutInCell="1" allowOverlap="1" wp14:anchorId="3BDFE904" wp14:editId="17FB1DFD">
                 <wp:simplePos x="0" y="0"/>
                 <wp:positionH relativeFrom="column">
                   <wp:posOffset>2424430</wp:posOffset>
@@ -424,7 +643,7 @@
         <mc:AlternateContent>
           <mc:Choice Requires="wps">
             <w:drawing>
-              <wp:anchor distT="0" distB="0" distL="114300" distR="114300" simplePos="0" relativeHeight="251807744" behindDoc="0" locked="0" layoutInCell="1" allowOverlap="1" wp14:anchorId="730DC8A2" wp14:editId="72D6DAE5">
+              <wp:anchor distT="0" distB="0" distL="114300" distR="114300" simplePos="0" relativeHeight="251807744" behindDoc="0" locked="0" layoutInCell="1" allowOverlap="1" wp14:anchorId="17BA3D18" wp14:editId="5EC66E73">
                 <wp:simplePos x="0" y="0"/>
                 <wp:positionH relativeFrom="column">
                   <wp:posOffset>-337820</wp:posOffset>
@@ -499,7 +718,7 @@
         <mc:AlternateContent>
           <mc:Choice Requires="wps">
             <w:drawing>
-              <wp:anchor distT="0" distB="0" distL="114300" distR="114300" simplePos="0" relativeHeight="251805696" behindDoc="0" locked="0" layoutInCell="1" allowOverlap="1" wp14:anchorId="3D772504" wp14:editId="1ED3CFD7">
+              <wp:anchor distT="0" distB="0" distL="114300" distR="114300" simplePos="0" relativeHeight="251805696" behindDoc="0" locked="0" layoutInCell="1" allowOverlap="1" wp14:anchorId="7D881C79" wp14:editId="69B940F8">
                 <wp:simplePos x="0" y="0"/>
                 <wp:positionH relativeFrom="column">
                   <wp:posOffset>3815080</wp:posOffset>
@@ -571,7 +790,7 @@
           <w:lang w:eastAsia="de-DE"/>
         </w:rPr>
         <w:drawing>
-          <wp:anchor distT="0" distB="0" distL="114300" distR="114300" simplePos="0" relativeHeight="251801600" behindDoc="1" locked="0" layoutInCell="1" allowOverlap="1" wp14:anchorId="3ED92639" wp14:editId="2B9C3E9C">
+          <wp:anchor distT="0" distB="0" distL="114300" distR="114300" simplePos="0" relativeHeight="251801600" behindDoc="1" locked="0" layoutInCell="1" allowOverlap="1" wp14:anchorId="02FE6368" wp14:editId="7438432D">
             <wp:simplePos x="0" y="0"/>
             <wp:positionH relativeFrom="column">
               <wp:posOffset>484505</wp:posOffset>
@@ -642,7 +861,7 @@
         <mc:AlternateContent>
           <mc:Choice Requires="wps">
             <w:drawing>
-              <wp:anchor distT="0" distB="0" distL="114300" distR="114300" simplePos="0" relativeHeight="251667456" behindDoc="0" locked="0" layoutInCell="1" allowOverlap="1" wp14:anchorId="241AC1B6" wp14:editId="31863132">
+              <wp:anchor distT="0" distB="0" distL="114300" distR="114300" simplePos="0" relativeHeight="251667456" behindDoc="0" locked="0" layoutInCell="1" allowOverlap="1" wp14:anchorId="2D76109C" wp14:editId="2567F36F">
                 <wp:simplePos x="0" y="0"/>
                 <wp:positionH relativeFrom="column">
                   <wp:posOffset>-147320</wp:posOffset>
@@ -716,7 +935,7 @@
         <mc:AlternateContent>
           <mc:Choice Requires="wps">
             <w:drawing>
-              <wp:anchor distT="0" distB="0" distL="114300" distR="114300" simplePos="0" relativeHeight="251803648" behindDoc="0" locked="0" layoutInCell="1" allowOverlap="1" wp14:anchorId="54A8C606" wp14:editId="69C1ABC5">
+              <wp:anchor distT="0" distB="0" distL="114300" distR="114300" simplePos="0" relativeHeight="251803648" behindDoc="0" locked="0" layoutInCell="1" allowOverlap="1" wp14:anchorId="1FF2BD19" wp14:editId="3E4D1E68">
                 <wp:simplePos x="0" y="0"/>
                 <wp:positionH relativeFrom="column">
                   <wp:posOffset>-709295</wp:posOffset>
@@ -789,7 +1008,7 @@
           <w:lang w:eastAsia="de-DE"/>
         </w:rPr>
         <w:drawing>
-          <wp:anchor distT="0" distB="0" distL="114300" distR="114300" simplePos="0" relativeHeight="251770880" behindDoc="1" locked="0" layoutInCell="1" allowOverlap="1" wp14:anchorId="2EABA0AF" wp14:editId="09401CCA">
+          <wp:anchor distT="0" distB="0" distL="114300" distR="114300" simplePos="0" relativeHeight="251770880" behindDoc="1" locked="0" layoutInCell="1" allowOverlap="1" wp14:anchorId="2F9449B5" wp14:editId="66DC7AFF">
             <wp:simplePos x="0" y="0"/>
             <wp:positionH relativeFrom="column">
               <wp:posOffset>-633095</wp:posOffset>
@@ -860,7 +1079,7 @@
         <mc:AlternateContent>
           <mc:Choice Requires="wps">
             <w:drawing>
-              <wp:anchor distT="0" distB="0" distL="114300" distR="114300" simplePos="0" relativeHeight="251778048" behindDoc="0" locked="0" layoutInCell="1" allowOverlap="1" wp14:anchorId="7B9D223C" wp14:editId="5637421E">
+              <wp:anchor distT="0" distB="0" distL="114300" distR="114300" simplePos="0" relativeHeight="251778048" behindDoc="0" locked="0" layoutInCell="1" allowOverlap="1" wp14:anchorId="33676519" wp14:editId="209E4F78">
                 <wp:simplePos x="0" y="0"/>
                 <wp:positionH relativeFrom="column">
                   <wp:posOffset>3348355</wp:posOffset>
@@ -933,7 +1152,7 @@
           <w:lang w:eastAsia="de-DE"/>
         </w:rPr>
         <w:drawing>
-          <wp:anchor distT="0" distB="0" distL="114300" distR="114300" simplePos="0" relativeHeight="251776000" behindDoc="1" locked="0" layoutInCell="1" allowOverlap="1" wp14:anchorId="20F06F83" wp14:editId="42F2BCAC">
+          <wp:anchor distT="0" distB="0" distL="114300" distR="114300" simplePos="0" relativeHeight="251776000" behindDoc="1" locked="0" layoutInCell="1" allowOverlap="1" wp14:anchorId="745B6AD5" wp14:editId="721E6F14">
             <wp:simplePos x="0" y="0"/>
             <wp:positionH relativeFrom="column">
               <wp:posOffset>2624455</wp:posOffset>
@@ -1004,7 +1223,7 @@
         <mc:AlternateContent>
           <mc:Choice Requires="wps">
             <w:drawing>
-              <wp:anchor distT="0" distB="0" distL="114300" distR="114300" simplePos="0" relativeHeight="251780096" behindDoc="0" locked="0" layoutInCell="1" allowOverlap="1" wp14:anchorId="753CE248" wp14:editId="3BC1CF28">
+              <wp:anchor distT="0" distB="0" distL="114300" distR="114300" simplePos="0" relativeHeight="251780096" behindDoc="0" locked="0" layoutInCell="1" allowOverlap="1" wp14:anchorId="14983C4B" wp14:editId="2F4DBD9F">
                 <wp:simplePos x="0" y="0"/>
                 <wp:positionH relativeFrom="column">
                   <wp:posOffset>-337820</wp:posOffset>
@@ -1077,7 +1296,7 @@
           <w:lang w:eastAsia="de-DE"/>
         </w:rPr>
         <w:drawing>
-          <wp:anchor distT="0" distB="0" distL="114300" distR="114300" simplePos="0" relativeHeight="251662336" behindDoc="1" locked="0" layoutInCell="1" allowOverlap="1" wp14:anchorId="1534F3B2" wp14:editId="2B75B60D">
+          <wp:anchor distT="0" distB="0" distL="114300" distR="114300" simplePos="0" relativeHeight="251662336" behindDoc="1" locked="0" layoutInCell="1" allowOverlap="1" wp14:anchorId="54705553" wp14:editId="748645D0">
             <wp:simplePos x="0" y="0"/>
             <wp:positionH relativeFrom="column">
               <wp:posOffset>2786380</wp:posOffset>
@@ -1148,7 +1367,7 @@
         <mc:AlternateContent>
           <mc:Choice Requires="wps">
             <w:drawing>
-              <wp:anchor distT="0" distB="0" distL="114300" distR="114300" simplePos="0" relativeHeight="251664384" behindDoc="0" locked="0" layoutInCell="1" allowOverlap="1" wp14:anchorId="70D93B24" wp14:editId="58BECCDD">
+              <wp:anchor distT="0" distB="0" distL="114300" distR="114300" simplePos="0" relativeHeight="251664384" behindDoc="0" locked="0" layoutInCell="1" allowOverlap="1" wp14:anchorId="5E3135A5" wp14:editId="20E3E92A">
                 <wp:simplePos x="0" y="0"/>
                 <wp:positionH relativeFrom="column">
                   <wp:posOffset>4186555</wp:posOffset>
@@ -1220,7 +1439,7 @@
           <w:lang w:eastAsia="de-DE"/>
         </w:rPr>
         <w:drawing>
-          <wp:anchor distT="0" distB="0" distL="114300" distR="114300" simplePos="0" relativeHeight="251661312" behindDoc="1" locked="0" layoutInCell="1" allowOverlap="1" wp14:anchorId="78B95CFF" wp14:editId="7A3198F2">
+          <wp:anchor distT="0" distB="0" distL="114300" distR="114300" simplePos="0" relativeHeight="251661312" behindDoc="1" locked="0" layoutInCell="1" allowOverlap="1" wp14:anchorId="6274AB26" wp14:editId="30D6C82B">
             <wp:simplePos x="0" y="0"/>
             <wp:positionH relativeFrom="column">
               <wp:posOffset>-78105</wp:posOffset>
@@ -1291,7 +1510,7 @@
         <mc:AlternateContent>
           <mc:Choice Requires="wps">
             <w:drawing>
-              <wp:anchor distT="0" distB="0" distL="114300" distR="114300" simplePos="0" relativeHeight="251771904" behindDoc="0" locked="0" layoutInCell="1" allowOverlap="1" wp14:anchorId="79BD95E2" wp14:editId="792BFFD3">
+              <wp:anchor distT="0" distB="0" distL="114300" distR="114300" simplePos="0" relativeHeight="251771904" behindDoc="0" locked="0" layoutInCell="1" allowOverlap="1" wp14:anchorId="3AC9DAA9" wp14:editId="6CD65258">
                 <wp:simplePos x="0" y="0"/>
                 <wp:positionH relativeFrom="column">
                   <wp:posOffset>-2732405</wp:posOffset>
@@ -1366,7 +1585,7 @@
         <mc:AlternateContent>
           <mc:Choice Requires="wps">
             <w:drawing>
-              <wp:anchor distT="0" distB="0" distL="114300" distR="114300" simplePos="0" relativeHeight="251665408" behindDoc="0" locked="0" layoutInCell="1" allowOverlap="1" wp14:anchorId="4CE2C239" wp14:editId="3241E5BE">
+              <wp:anchor distT="0" distB="0" distL="114300" distR="114300" simplePos="0" relativeHeight="251665408" behindDoc="0" locked="0" layoutInCell="1" allowOverlap="1" wp14:anchorId="7521E8B6" wp14:editId="30E979CA">
                 <wp:simplePos x="0" y="0"/>
                 <wp:positionH relativeFrom="column">
                   <wp:posOffset>-1513205</wp:posOffset>
@@ -1438,7 +1657,7 @@
           <w:lang w:eastAsia="de-DE"/>
         </w:rPr>
         <w:drawing>
-          <wp:anchor distT="0" distB="0" distL="114300" distR="114300" simplePos="0" relativeHeight="251660288" behindDoc="1" locked="0" layoutInCell="1" allowOverlap="1" wp14:anchorId="2517661E" wp14:editId="0DB55A4E">
+          <wp:anchor distT="0" distB="0" distL="114300" distR="114300" simplePos="0" relativeHeight="251660288" behindDoc="1" locked="0" layoutInCell="1" allowOverlap="1" wp14:anchorId="07F214FA" wp14:editId="6D1B5F15">
             <wp:simplePos x="0" y="0"/>
             <wp:positionH relativeFrom="column">
               <wp:posOffset>-2910840</wp:posOffset>
@@ -1509,7 +1728,7 @@
         <mc:AlternateContent>
           <mc:Choice Requires="wps">
             <w:drawing>
-              <wp:anchor distT="0" distB="0" distL="114300" distR="114300" simplePos="0" relativeHeight="251668480" behindDoc="0" locked="0" layoutInCell="1" allowOverlap="1" wp14:anchorId="015607CE" wp14:editId="5C76166B">
+              <wp:anchor distT="0" distB="0" distL="114300" distR="114300" simplePos="0" relativeHeight="251668480" behindDoc="0" locked="0" layoutInCell="1" allowOverlap="1" wp14:anchorId="4E1BA589" wp14:editId="15AA4AD2">
                 <wp:simplePos x="0" y="0"/>
                 <wp:positionH relativeFrom="column">
                   <wp:posOffset>-2018030</wp:posOffset>
@@ -1577,8 +1796,13 @@
         </mc:AlternateContent>
       </w:r>
       <w:r>
+        <w:rPr>
+          <w:lang w:val="en-US"/>
+        </w:rPr>
         <w:br w:type="page"/>
       </w:r>
+      <w:bookmarkStart w:id="0" w:name="_GoBack"/>
+      <w:bookmarkEnd w:id="0"/>
     </w:p>
     <w:p>
       <w:pPr>
@@ -1586,12 +1810,14 @@
         <w:rPr>
           <w:color w:val="auto"/>
           <w:sz w:val="24"/>
+          <w:lang w:val="en-US"/>
         </w:rPr>
       </w:pPr>
       <w:r>
         <w:rPr>
           <w:color w:val="auto"/>
           <w:sz w:val="24"/>
+          <w:lang w:val="en-US"/>
         </w:rPr>
         <w:lastRenderedPageBreak/>
         <w:t>Case 2: Book Management</w:t>
@@ -1600,6 +1826,9 @@
     <w:p>
       <w:pPr>
         <w:pStyle w:val="berschrift1"/>
+        <w:rPr>
+          <w:lang w:val="en-US"/>
+        </w:rPr>
       </w:pPr>
       <w:r>
         <w:rPr>
@@ -2679,6 +2908,9 @@
         </w:drawing>
       </w:r>
       <w:r>
+        <w:rPr>
+          <w:lang w:val="en-US"/>
+        </w:rPr>
         <w:br w:type="page"/>
       </w:r>
     </w:p>
@@ -2688,18 +2920,25 @@
         <w:rPr>
           <w:color w:val="auto"/>
           <w:sz w:val="24"/>
+          <w:lang w:val="en-US"/>
         </w:rPr>
       </w:pPr>
       <w:r>
         <w:rPr>
           <w:color w:val="auto"/>
           <w:sz w:val="24"/>
+          <w:lang w:val="en-US"/>
         </w:rPr>
         <w:lastRenderedPageBreak/>
         <w:t>Case 3: CD Management</w:t>
       </w:r>
     </w:p>
     <w:p>
+      <w:pPr>
+        <w:rPr>
+          <w:lang w:val="en-US"/>
+        </w:rPr>
+      </w:pPr>
       <w:r>
         <w:rPr>
           <w:noProof/>
@@ -3785,6 +4024,9 @@
         </w:drawing>
       </w:r>
       <w:r>
+        <w:rPr>
+          <w:lang w:val="en-US"/>
+        </w:rPr>
         <w:br w:type="page"/>
       </w:r>
     </w:p>
@@ -3794,41 +4036,41 @@
         <w:rPr>
           <w:color w:val="auto"/>
           <w:sz w:val="24"/>
+          <w:lang w:val="en-US"/>
         </w:rPr>
       </w:pPr>
       <w:r>
         <w:rPr>
           <w:color w:val="auto"/>
           <w:sz w:val="24"/>
+          <w:lang w:val="en-US"/>
         </w:rPr>
         <w:lastRenderedPageBreak/>
-        <w:t xml:space="preserve">Case 4: </w:t>
-      </w:r>
-      <w:proofErr w:type="spellStart"/>
+        <w:t>Case 4: C</w:t>
+      </w:r>
       <w:r>
         <w:rPr>
           <w:color w:val="auto"/>
           <w:sz w:val="24"/>
-        </w:rPr>
-        <w:t>C</w:t>
+          <w:lang w:val="en-US"/>
+        </w:rPr>
+        <w:t>opy</w:t>
       </w:r>
       <w:r>
         <w:rPr>
           <w:color w:val="auto"/>
           <w:sz w:val="24"/>
-        </w:rPr>
-        <w:t>opy</w:t>
-      </w:r>
-      <w:proofErr w:type="spellEnd"/>
-      <w:r>
-        <w:rPr>
-          <w:color w:val="auto"/>
-          <w:sz w:val="24"/>
+          <w:lang w:val="en-US"/>
         </w:rPr>
         <w:t xml:space="preserve"> Management</w:t>
       </w:r>
     </w:p>
     <w:p>
+      <w:pPr>
+        <w:rPr>
+          <w:lang w:val="en-US"/>
+        </w:rPr>
+      </w:pPr>
       <w:r>
         <w:rPr>
           <w:noProof/>
@@ -4913,6 +5155,9 @@
         </w:drawing>
       </w:r>
       <w:r>
+        <w:rPr>
+          <w:lang w:val="en-US"/>
+        </w:rPr>
         <w:br w:type="page"/>
       </w:r>
     </w:p>
@@ -4922,12 +5167,14 @@
         <w:rPr>
           <w:color w:val="auto"/>
           <w:sz w:val="24"/>
+          <w:lang w:val="en-US"/>
         </w:rPr>
       </w:pPr>
       <w:r>
         <w:rPr>
           <w:color w:val="auto"/>
           <w:sz w:val="24"/>
+          <w:lang w:val="en-US"/>
         </w:rPr>
         <w:lastRenderedPageBreak/>
         <w:t xml:space="preserve">Case </w:t>
@@ -4936,6 +5183,7 @@
         <w:rPr>
           <w:color w:val="auto"/>
           <w:sz w:val="24"/>
+          <w:lang w:val="en-US"/>
         </w:rPr>
         <w:t>5: User</w:t>
       </w:r>
@@ -4943,11 +5191,17 @@
         <w:rPr>
           <w:color w:val="auto"/>
           <w:sz w:val="24"/>
+          <w:lang w:val="en-US"/>
         </w:rPr>
         <w:t xml:space="preserve"> Management</w:t>
       </w:r>
     </w:p>
     <w:p>
+      <w:pPr>
+        <w:rPr>
+          <w:lang w:val="en-US"/>
+        </w:rPr>
+      </w:pPr>
       <w:r>
         <w:rPr>
           <w:noProof/>
@@ -5019,6 +5273,11 @@
       </w:r>
     </w:p>
     <w:p>
+      <w:pPr>
+        <w:rPr>
+          <w:lang w:val="en-US"/>
+        </w:rPr>
+      </w:pPr>
       <w:r>
         <w:rPr>
           <w:noProof/>
@@ -6028,6 +6287,9 @@
         </w:drawing>
       </w:r>
       <w:r>
+        <w:rPr>
+          <w:lang w:val="en-US"/>
+        </w:rPr>
         <w:br w:type="page"/>
       </w:r>
     </w:p>
@@ -6037,34 +6299,41 @@
         <w:rPr>
           <w:color w:val="auto"/>
           <w:sz w:val="24"/>
+          <w:lang w:val="en-US"/>
         </w:rPr>
       </w:pPr>
       <w:r>
         <w:rPr>
           <w:color w:val="auto"/>
           <w:sz w:val="24"/>
+          <w:lang w:val="en-US"/>
         </w:rPr>
         <w:lastRenderedPageBreak/>
         <w:t xml:space="preserve">Case 6: </w:t>
       </w:r>
-      <w:proofErr w:type="spellStart"/>
       <w:r>
         <w:rPr>
           <w:color w:val="auto"/>
           <w:sz w:val="24"/>
+          <w:lang w:val="en-US"/>
         </w:rPr>
         <w:t>Loan</w:t>
       </w:r>
-      <w:proofErr w:type="spellEnd"/>
       <w:r>
         <w:rPr>
           <w:color w:val="auto"/>
           <w:sz w:val="24"/>
+          <w:lang w:val="en-US"/>
         </w:rPr>
         <w:t xml:space="preserve"> Management</w:t>
       </w:r>
     </w:p>
     <w:p>
+      <w:pPr>
+        <w:rPr>
+          <w:lang w:val="en-US"/>
+        </w:rPr>
+      </w:pPr>
       <w:r>
         <w:rPr>
           <w:noProof/>
@@ -7149,12 +7418,7 @@
       </w:r>
     </w:p>
     <w:sectPr>
-      <w:headerReference w:type="even" r:id="rId29"/>
-      <w:headerReference w:type="default" r:id="rId30"/>
-      <w:footerReference w:type="even" r:id="rId31"/>
-      <w:footerReference w:type="default" r:id="rId32"/>
-      <w:headerReference w:type="first" r:id="rId33"/>
-      <w:footerReference w:type="first" r:id="rId34"/>
+      <w:headerReference w:type="default" r:id="rId29"/>
       <w:pgSz w:w="11906" w:h="16838"/>
       <w:pgMar w:top="645" w:right="1417" w:bottom="1134" w:left="1417" w:header="708" w:footer="708" w:gutter="0"/>
       <w:cols w:space="708"/>
@@ -7189,36 +7453,6 @@
 </w:endnotes>
 </file>
 
-<file path=word/footer1.xml><?xml version="1.0" encoding="utf-8"?>
-<w:ftr xmlns:wpc="http://schemas.microsoft.com/office/word/2010/wordprocessingCanvas" xmlns:mc="http://schemas.openxmlformats.org/markup-compatibility/2006" xmlns:o="urn:schemas-microsoft-com:office:office" xmlns:r="http://schemas.openxmlformats.org/officeDocument/2006/relationships" xmlns:m="http://schemas.openxmlformats.org/officeDocument/2006/math" xmlns:v="urn:schemas-microsoft-com:vml" xmlns:wp14="http://schemas.microsoft.com/office/word/2010/wordprocessingDrawing" xmlns:wp="http://schemas.openxmlformats.org/drawingml/2006/wordprocessingDrawing" xmlns:w10="urn:schemas-microsoft-com:office:word" xmlns:w="http://schemas.openxmlformats.org/wordprocessingml/2006/main" xmlns:w14="http://schemas.microsoft.com/office/word/2010/wordml" xmlns:wpg="http://schemas.microsoft.com/office/word/2010/wordprocessingGroup" xmlns:wpi="http://schemas.microsoft.com/office/word/2010/wordprocessingInk" xmlns:wne="http://schemas.microsoft.com/office/word/2006/wordml" xmlns:wps="http://schemas.microsoft.com/office/word/2010/wordprocessingShape" mc:Ignorable="w14 wp14">
-  <w:p>
-    <w:pPr>
-      <w:pStyle w:val="Fuzeile"/>
-    </w:pPr>
-  </w:p>
-</w:ftr>
-</file>
-
-<file path=word/footer2.xml><?xml version="1.0" encoding="utf-8"?>
-<w:ftr xmlns:wpc="http://schemas.microsoft.com/office/word/2010/wordprocessingCanvas" xmlns:mc="http://schemas.openxmlformats.org/markup-compatibility/2006" xmlns:o="urn:schemas-microsoft-com:office:office" xmlns:r="http://schemas.openxmlformats.org/officeDocument/2006/relationships" xmlns:m="http://schemas.openxmlformats.org/officeDocument/2006/math" xmlns:v="urn:schemas-microsoft-com:vml" xmlns:wp14="http://schemas.microsoft.com/office/word/2010/wordprocessingDrawing" xmlns:wp="http://schemas.openxmlformats.org/drawingml/2006/wordprocessingDrawing" xmlns:w10="urn:schemas-microsoft-com:office:word" xmlns:w="http://schemas.openxmlformats.org/wordprocessingml/2006/main" xmlns:w14="http://schemas.microsoft.com/office/word/2010/wordml" xmlns:wpg="http://schemas.microsoft.com/office/word/2010/wordprocessingGroup" xmlns:wpi="http://schemas.microsoft.com/office/word/2010/wordprocessingInk" xmlns:wne="http://schemas.microsoft.com/office/word/2006/wordml" xmlns:wps="http://schemas.microsoft.com/office/word/2010/wordprocessingShape" mc:Ignorable="w14 wp14">
-  <w:p>
-    <w:pPr>
-      <w:pStyle w:val="Fuzeile"/>
-    </w:pPr>
-  </w:p>
-</w:ftr>
-</file>
-
-<file path=word/footer3.xml><?xml version="1.0" encoding="utf-8"?>
-<w:ftr xmlns:wpc="http://schemas.microsoft.com/office/word/2010/wordprocessingCanvas" xmlns:mc="http://schemas.openxmlformats.org/markup-compatibility/2006" xmlns:o="urn:schemas-microsoft-com:office:office" xmlns:r="http://schemas.openxmlformats.org/officeDocument/2006/relationships" xmlns:m="http://schemas.openxmlformats.org/officeDocument/2006/math" xmlns:v="urn:schemas-microsoft-com:vml" xmlns:wp14="http://schemas.microsoft.com/office/word/2010/wordprocessingDrawing" xmlns:wp="http://schemas.openxmlformats.org/drawingml/2006/wordprocessingDrawing" xmlns:w10="urn:schemas-microsoft-com:office:word" xmlns:w="http://schemas.openxmlformats.org/wordprocessingml/2006/main" xmlns:w14="http://schemas.microsoft.com/office/word/2010/wordml" xmlns:wpg="http://schemas.microsoft.com/office/word/2010/wordprocessingGroup" xmlns:wpi="http://schemas.microsoft.com/office/word/2010/wordprocessingInk" xmlns:wne="http://schemas.microsoft.com/office/word/2006/wordml" xmlns:wps="http://schemas.microsoft.com/office/word/2010/wordprocessingShape" mc:Ignorable="w14 wp14">
-  <w:p>
-    <w:pPr>
-      <w:pStyle w:val="Fuzeile"/>
-    </w:pPr>
-  </w:p>
-</w:ftr>
-</file>
-
 <file path=word/footnotes.xml><?xml version="1.0" encoding="utf-8"?>
 <w:footnotes xmlns:wpc="http://schemas.microsoft.com/office/word/2010/wordprocessingCanvas" xmlns:mc="http://schemas.openxmlformats.org/markup-compatibility/2006" xmlns:o="urn:schemas-microsoft-com:office:office" xmlns:r="http://schemas.openxmlformats.org/officeDocument/2006/relationships" xmlns:m="http://schemas.openxmlformats.org/officeDocument/2006/math" xmlns:v="urn:schemas-microsoft-com:vml" xmlns:wp14="http://schemas.microsoft.com/office/word/2010/wordprocessingDrawing" xmlns:wp="http://schemas.openxmlformats.org/drawingml/2006/wordprocessingDrawing" xmlns:w10="urn:schemas-microsoft-com:office:word" xmlns:w="http://schemas.openxmlformats.org/wordprocessingml/2006/main" xmlns:w14="http://schemas.microsoft.com/office/word/2010/wordml" xmlns:wpg="http://schemas.microsoft.com/office/word/2010/wordprocessingGroup" xmlns:wpi="http://schemas.microsoft.com/office/word/2010/wordprocessingInk" xmlns:wne="http://schemas.microsoft.com/office/word/2006/wordml" xmlns:wps="http://schemas.microsoft.com/office/word/2010/wordprocessingShape" mc:Ignorable="w14 wp14">
   <w:footnote w:type="separator" w:id="-1">
@@ -7245,16 +7479,6 @@
 </file>
 
 <file path=word/header1.xml><?xml version="1.0" encoding="utf-8"?>
-<w:hdr xmlns:wpc="http://schemas.microsoft.com/office/word/2010/wordprocessingCanvas" xmlns:mc="http://schemas.openxmlformats.org/markup-compatibility/2006" xmlns:o="urn:schemas-microsoft-com:office:office" xmlns:r="http://schemas.openxmlformats.org/officeDocument/2006/relationships" xmlns:m="http://schemas.openxmlformats.org/officeDocument/2006/math" xmlns:v="urn:schemas-microsoft-com:vml" xmlns:wp14="http://schemas.microsoft.com/office/word/2010/wordprocessingDrawing" xmlns:wp="http://schemas.openxmlformats.org/drawingml/2006/wordprocessingDrawing" xmlns:w10="urn:schemas-microsoft-com:office:word" xmlns:w="http://schemas.openxmlformats.org/wordprocessingml/2006/main" xmlns:w14="http://schemas.microsoft.com/office/word/2010/wordml" xmlns:wpg="http://schemas.microsoft.com/office/word/2010/wordprocessingGroup" xmlns:wpi="http://schemas.microsoft.com/office/word/2010/wordprocessingInk" xmlns:wne="http://schemas.microsoft.com/office/word/2006/wordml" xmlns:wps="http://schemas.microsoft.com/office/word/2010/wordprocessingShape" mc:Ignorable="w14 wp14">
-  <w:p>
-    <w:pPr>
-      <w:pStyle w:val="Kopfzeile"/>
-    </w:pPr>
-  </w:p>
-</w:hdr>
-</file>
-
-<file path=word/header2.xml><?xml version="1.0" encoding="utf-8"?>
 <w:hdr xmlns:wpc="http://schemas.microsoft.com/office/word/2010/wordprocessingCanvas" xmlns:mc="http://schemas.openxmlformats.org/markup-compatibility/2006" xmlns:o="urn:schemas-microsoft-com:office:office" xmlns:r="http://schemas.openxmlformats.org/officeDocument/2006/relationships" xmlns:m="http://schemas.openxmlformats.org/officeDocument/2006/math" xmlns:v="urn:schemas-microsoft-com:vml" xmlns:wp14="http://schemas.microsoft.com/office/word/2010/wordprocessingDrawing" xmlns:wp="http://schemas.openxmlformats.org/drawingml/2006/wordprocessingDrawing" xmlns:w10="urn:schemas-microsoft-com:office:word" xmlns:w="http://schemas.openxmlformats.org/wordprocessingml/2006/main" xmlns:w14="http://schemas.microsoft.com/office/word/2010/wordml" xmlns:wpg="http://schemas.microsoft.com/office/word/2010/wordprocessingGroup" xmlns:wpi="http://schemas.microsoft.com/office/word/2010/wordprocessingInk" xmlns:wne="http://schemas.microsoft.com/office/word/2006/wordml" xmlns:wps="http://schemas.microsoft.com/office/word/2010/wordprocessingShape" mc:Ignorable="w14 wp14">
   <w:tbl>
     <w:tblPr>
@@ -7313,7 +7537,10 @@
             <w:contextualSpacing/>
           </w:pPr>
           <w:r>
-            <w:t xml:space="preserve">Seite </w:t>
+            <w:t xml:space="preserve">Page </w:t>
+          </w:r>
+          <w:r>
+            <w:t xml:space="preserve"> </w:t>
           </w:r>
           <w:r>
             <w:rPr>
@@ -7338,7 +7565,7 @@
               <w:b/>
               <w:noProof/>
             </w:rPr>
-            <w:t>2</w:t>
+            <w:t>1</w:t>
           </w:r>
           <w:r>
             <w:rPr>
@@ -7347,7 +7574,15 @@
             <w:fldChar w:fldCharType="end"/>
           </w:r>
           <w:r>
-            <w:t xml:space="preserve"> von </w:t>
+            <w:t xml:space="preserve"> </w:t>
+          </w:r>
+          <w:proofErr w:type="spellStart"/>
+          <w:r>
+            <w:t>of</w:t>
+          </w:r>
+          <w:proofErr w:type="spellEnd"/>
+          <w:r>
+            <w:t xml:space="preserve"> </w:t>
           </w:r>
           <w:r>
             <w:rPr>
@@ -7484,16 +7719,6 @@
     <w:pPr>
       <w:pStyle w:val="Kopfzeile"/>
       <w:contextualSpacing/>
-    </w:pPr>
-  </w:p>
-</w:hdr>
-</file>
-
-<file path=word/header3.xml><?xml version="1.0" encoding="utf-8"?>
-<w:hdr xmlns:wpc="http://schemas.microsoft.com/office/word/2010/wordprocessingCanvas" xmlns:mc="http://schemas.openxmlformats.org/markup-compatibility/2006" xmlns:o="urn:schemas-microsoft-com:office:office" xmlns:r="http://schemas.openxmlformats.org/officeDocument/2006/relationships" xmlns:m="http://schemas.openxmlformats.org/officeDocument/2006/math" xmlns:v="urn:schemas-microsoft-com:vml" xmlns:wp14="http://schemas.microsoft.com/office/word/2010/wordprocessingDrawing" xmlns:wp="http://schemas.openxmlformats.org/drawingml/2006/wordprocessingDrawing" xmlns:w10="urn:schemas-microsoft-com:office:word" xmlns:w="http://schemas.openxmlformats.org/wordprocessingml/2006/main" xmlns:w14="http://schemas.microsoft.com/office/word/2010/wordml" xmlns:wpg="http://schemas.microsoft.com/office/word/2010/wordprocessingGroup" xmlns:wpi="http://schemas.microsoft.com/office/word/2010/wordprocessingInk" xmlns:wne="http://schemas.microsoft.com/office/word/2006/wordml" xmlns:wps="http://schemas.microsoft.com/office/word/2010/wordprocessingShape" mc:Ignorable="w14 wp14">
-  <w:p>
-    <w:pPr>
-      <w:pStyle w:val="Kopfzeile"/>
     </w:pPr>
   </w:p>
 </w:hdr>

</xml_diff>